<commit_message>
update List of Parameters
</commit_message>
<xml_diff>
--- a/List_of_Parameters.docx
+++ b/List_of_Parameters.docx
@@ -1,6 +1,6 @@
 
 <file path=word/document.xml><?xml version="1.0" encoding="utf-8"?>
-<w:document xmlns:wpc="http://schemas.microsoft.com/office/word/2010/wordprocessingCanvas" xmlns:cx="http://schemas.microsoft.com/office/drawing/2014/chartex" xmlns:cx1="http://schemas.microsoft.com/office/drawing/2015/9/8/chartex" xmlns:cx2="http://schemas.microsoft.com/office/drawing/2015/10/21/chartex" xmlns:cx3="http://schemas.microsoft.com/office/drawing/2016/5/9/chartex" xmlns:cx4="http://schemas.microsoft.com/office/drawing/2016/5/10/chartex" xmlns:cx5="http://schemas.microsoft.com/office/drawing/2016/5/11/chartex" xmlns:cx6="http://schemas.microsoft.com/office/drawing/2016/5/12/chartex" xmlns:cx7="http://schemas.microsoft.com/office/drawing/2016/5/13/chartex" xmlns:cx8="http://schemas.microsoft.com/office/drawing/2016/5/14/chartex" xmlns:mc="http://schemas.openxmlformats.org/markup-compatibility/2006" xmlns:aink="http://schemas.microsoft.com/office/drawing/2016/ink" xmlns:am3d="http://schemas.microsoft.com/office/drawing/2017/model3d" xmlns:o="urn:schemas-microsoft-com:office:office" xmlns:r="http://schemas.openxmlformats.org/officeDocument/2006/relationships" xmlns:m="http://schemas.openxmlformats.org/officeDocument/2006/math" xmlns:v="urn:schemas-microsoft-com:vml" xmlns:wp14="http://schemas.microsoft.com/office/word/2010/wordprocessingDrawing" xmlns:wp="http://schemas.openxmlformats.org/drawingml/2006/wordprocessingDrawing" xmlns:w10="urn:schemas-microsoft-com:office:word" xmlns:w="http://schemas.openxmlformats.org/wordprocessingml/2006/main" xmlns:w14="http://schemas.microsoft.com/office/word/2010/wordml" xmlns:w15="http://schemas.microsoft.com/office/word/2012/wordml" xmlns:w16cex="http://schemas.microsoft.com/office/word/2018/wordml/cex" xmlns:w16cid="http://schemas.microsoft.com/office/word/2016/wordml/cid" xmlns:w16="http://schemas.microsoft.com/office/word/2018/wordml" xmlns:w16se="http://schemas.microsoft.com/office/word/2015/wordml/symex" xmlns:wpg="http://schemas.microsoft.com/office/word/2010/wordprocessingGroup" xmlns:wpi="http://schemas.microsoft.com/office/word/2010/wordprocessingInk" xmlns:wne="http://schemas.microsoft.com/office/word/2006/wordml" xmlns:wps="http://schemas.microsoft.com/office/word/2010/wordprocessingShape" mc:Ignorable="w14 w15 w16se w16cid w16 w16cex wp14">
+<w:document xmlns:wpc="http://schemas.microsoft.com/office/word/2010/wordprocessingCanvas" xmlns:cx="http://schemas.microsoft.com/office/drawing/2014/chartex" xmlns:cx1="http://schemas.microsoft.com/office/drawing/2015/9/8/chartex" xmlns:cx2="http://schemas.microsoft.com/office/drawing/2015/10/21/chartex" xmlns:cx3="http://schemas.microsoft.com/office/drawing/2016/5/9/chartex" xmlns:cx4="http://schemas.microsoft.com/office/drawing/2016/5/10/chartex" xmlns:cx5="http://schemas.microsoft.com/office/drawing/2016/5/11/chartex" xmlns:cx6="http://schemas.microsoft.com/office/drawing/2016/5/12/chartex" xmlns:cx7="http://schemas.microsoft.com/office/drawing/2016/5/13/chartex" xmlns:cx8="http://schemas.microsoft.com/office/drawing/2016/5/14/chartex" xmlns:mc="http://schemas.openxmlformats.org/markup-compatibility/2006" xmlns:aink="http://schemas.microsoft.com/office/drawing/2016/ink" xmlns:am3d="http://schemas.microsoft.com/office/drawing/2017/model3d" xmlns:o="urn:schemas-microsoft-com:office:office" xmlns:oel="http://schemas.microsoft.com/office/2019/extlst" xmlns:r="http://schemas.openxmlformats.org/officeDocument/2006/relationships" xmlns:m="http://schemas.openxmlformats.org/officeDocument/2006/math" xmlns:v="urn:schemas-microsoft-com:vml" xmlns:wp14="http://schemas.microsoft.com/office/word/2010/wordprocessingDrawing" xmlns:wp="http://schemas.openxmlformats.org/drawingml/2006/wordprocessingDrawing" xmlns:w10="urn:schemas-microsoft-com:office:word" xmlns:w="http://schemas.openxmlformats.org/wordprocessingml/2006/main" xmlns:w14="http://schemas.microsoft.com/office/word/2010/wordml" xmlns:w15="http://schemas.microsoft.com/office/word/2012/wordml" xmlns:w16cex="http://schemas.microsoft.com/office/word/2018/wordml/cex" xmlns:w16cid="http://schemas.microsoft.com/office/word/2016/wordml/cid" xmlns:w16="http://schemas.microsoft.com/office/word/2018/wordml" xmlns:w16sdtdh="http://schemas.microsoft.com/office/word/2020/wordml/sdtdatahash" xmlns:w16se="http://schemas.microsoft.com/office/word/2015/wordml/symex" xmlns:wpg="http://schemas.microsoft.com/office/word/2010/wordprocessingGroup" xmlns:wpi="http://schemas.microsoft.com/office/word/2010/wordprocessingInk" xmlns:wne="http://schemas.microsoft.com/office/word/2006/wordml" xmlns:wps="http://schemas.microsoft.com/office/word/2010/wordprocessingShape" mc:Ignorable="w14 w15 w16se w16cid w16 w16cex w16sdtdh wp14">
   <w:body>
     <w:p>
       <w:pPr>
@@ -2917,10 +2917,7 @@
           </w:tcPr>
           <w:p>
             <w:r>
-              <w:t xml:space="preserve">Normalisation factor for the emission </w:t>
-            </w:r>
-            <w:r>
-              <w:t>(see Jun’s PRL paper)</w:t>
+              <w:t>Normalisation factor for the emission (see Jun’s PRL paper)</w:t>
             </w:r>
           </w:p>
         </w:tc>
@@ -2983,13 +2980,7 @@
           </w:tcPr>
           <w:p>
             <w:r>
-              <w:t xml:space="preserve">Normalisation factor for the </w:t>
-            </w:r>
-            <w:r>
-              <w:t>absorption (see Jun’s PRL paper)</w:t>
-            </w:r>
-            <w:r>
-              <w:t xml:space="preserve"> </w:t>
+              <w:t xml:space="preserve">Normalisation factor for the absorption (see Jun’s PRL paper) </w:t>
             </w:r>
           </w:p>
         </w:tc>
@@ -3318,10 +3309,7 @@
           </w:tcPr>
           <w:p>
             <w:r>
-              <w:t>Franck condon weigthed density</w:t>
-            </w:r>
-            <w:r>
-              <w:t xml:space="preserve"> for emission</w:t>
+              <w:t>Franck condon weigthed density for emission</w:t>
             </w:r>
             <w:r>
               <w:t xml:space="preserve"> (spectraly resolved)</w:t>
@@ -3398,16 +3386,10 @@
           </w:tcPr>
           <w:p>
             <w:r>
-              <w:t>Franck condon weigthed density</w:t>
-            </w:r>
-            <w:r>
-              <w:t xml:space="preserve"> for absorption</w:t>
-            </w:r>
-            <w:r>
-              <w:t xml:space="preserve"> </w:t>
-            </w:r>
-            <w:r>
-              <w:t>(spectraly resolved)</w:t>
+              <w:t>Franck condon weigthed density for absorption</w:t>
+            </w:r>
+            <w:r>
+              <w:t xml:space="preserve"> (spectraly resolved)</w:t>
             </w:r>
           </w:p>
         </w:tc>
@@ -4817,6 +4799,11 @@
           </w:tcPr>
           <w:p>
             <w:r>
+              <w:t xml:space="preserve">Density of states </w:t>
+            </w:r>
+          </w:p>
+          <w:p>
+            <w:r>
               <w:t>(?) Number of charge carriers (Electron/hole density)</w:t>
             </w:r>
             <w:r>
@@ -6174,6 +6161,7 @@
               <w:ind w:firstLine="318"/>
             </w:pPr>
             <w:r>
+              <w:lastRenderedPageBreak/>
               <w:t>DP.solveropt.options</w:t>
             </w:r>
           </w:p>
@@ -6242,7 +6230,6 @@
                 <w:b/>
                 <w:bCs/>
               </w:rPr>
-              <w:lastRenderedPageBreak/>
               <w:t>DP.pulse_properties</w:t>
             </w:r>
           </w:p>
@@ -15270,6 +15257,9 @@
     </w:p>
     <w:p>
       <w:r>
+        <w:rPr>
+          <w:noProof/>
+        </w:rPr>
         <w:lastRenderedPageBreak/>
         <mc:AlternateContent>
           <mc:Choice Requires="wpg">
@@ -15908,7 +15898,7 @@
 </file>
 
 <file path=word/comments.xml><?xml version="1.0" encoding="utf-8"?>
-<w:comments xmlns:wpc="http://schemas.microsoft.com/office/word/2010/wordprocessingCanvas" xmlns:cx="http://schemas.microsoft.com/office/drawing/2014/chartex" xmlns:cx1="http://schemas.microsoft.com/office/drawing/2015/9/8/chartex" xmlns:cx2="http://schemas.microsoft.com/office/drawing/2015/10/21/chartex" xmlns:cx3="http://schemas.microsoft.com/office/drawing/2016/5/9/chartex" xmlns:cx4="http://schemas.microsoft.com/office/drawing/2016/5/10/chartex" xmlns:cx5="http://schemas.microsoft.com/office/drawing/2016/5/11/chartex" xmlns:cx6="http://schemas.microsoft.com/office/drawing/2016/5/12/chartex" xmlns:cx7="http://schemas.microsoft.com/office/drawing/2016/5/13/chartex" xmlns:cx8="http://schemas.microsoft.com/office/drawing/2016/5/14/chartex" xmlns:mc="http://schemas.openxmlformats.org/markup-compatibility/2006" xmlns:aink="http://schemas.microsoft.com/office/drawing/2016/ink" xmlns:am3d="http://schemas.microsoft.com/office/drawing/2017/model3d" xmlns:o="urn:schemas-microsoft-com:office:office" xmlns:r="http://schemas.openxmlformats.org/officeDocument/2006/relationships" xmlns:m="http://schemas.openxmlformats.org/officeDocument/2006/math" xmlns:v="urn:schemas-microsoft-com:vml" xmlns:wp14="http://schemas.microsoft.com/office/word/2010/wordprocessingDrawing" xmlns:wp="http://schemas.openxmlformats.org/drawingml/2006/wordprocessingDrawing" xmlns:w10="urn:schemas-microsoft-com:office:word" xmlns:w="http://schemas.openxmlformats.org/wordprocessingml/2006/main" xmlns:w14="http://schemas.microsoft.com/office/word/2010/wordml" xmlns:w15="http://schemas.microsoft.com/office/word/2012/wordml" xmlns:w16cex="http://schemas.microsoft.com/office/word/2018/wordml/cex" xmlns:w16cid="http://schemas.microsoft.com/office/word/2016/wordml/cid" xmlns:w16="http://schemas.microsoft.com/office/word/2018/wordml" xmlns:w16se="http://schemas.microsoft.com/office/word/2015/wordml/symex" xmlns:wpg="http://schemas.microsoft.com/office/word/2010/wordprocessingGroup" xmlns:wpi="http://schemas.microsoft.com/office/word/2010/wordprocessingInk" xmlns:wne="http://schemas.microsoft.com/office/word/2006/wordml" xmlns:wps="http://schemas.microsoft.com/office/word/2010/wordprocessingShape" mc:Ignorable="w14 w15 w16se w16cid w16 w16cex wp14">
+<w:comments xmlns:wpc="http://schemas.microsoft.com/office/word/2010/wordprocessingCanvas" xmlns:cx="http://schemas.microsoft.com/office/drawing/2014/chartex" xmlns:cx1="http://schemas.microsoft.com/office/drawing/2015/9/8/chartex" xmlns:cx2="http://schemas.microsoft.com/office/drawing/2015/10/21/chartex" xmlns:cx3="http://schemas.microsoft.com/office/drawing/2016/5/9/chartex" xmlns:cx4="http://schemas.microsoft.com/office/drawing/2016/5/10/chartex" xmlns:cx5="http://schemas.microsoft.com/office/drawing/2016/5/11/chartex" xmlns:cx6="http://schemas.microsoft.com/office/drawing/2016/5/12/chartex" xmlns:cx7="http://schemas.microsoft.com/office/drawing/2016/5/13/chartex" xmlns:cx8="http://schemas.microsoft.com/office/drawing/2016/5/14/chartex" xmlns:mc="http://schemas.openxmlformats.org/markup-compatibility/2006" xmlns:aink="http://schemas.microsoft.com/office/drawing/2016/ink" xmlns:am3d="http://schemas.microsoft.com/office/drawing/2017/model3d" xmlns:o="urn:schemas-microsoft-com:office:office" xmlns:oel="http://schemas.microsoft.com/office/2019/extlst" xmlns:r="http://schemas.openxmlformats.org/officeDocument/2006/relationships" xmlns:m="http://schemas.openxmlformats.org/officeDocument/2006/math" xmlns:v="urn:schemas-microsoft-com:vml" xmlns:wp14="http://schemas.microsoft.com/office/word/2010/wordprocessingDrawing" xmlns:wp="http://schemas.openxmlformats.org/drawingml/2006/wordprocessingDrawing" xmlns:w10="urn:schemas-microsoft-com:office:word" xmlns:w="http://schemas.openxmlformats.org/wordprocessingml/2006/main" xmlns:w14="http://schemas.microsoft.com/office/word/2010/wordml" xmlns:w15="http://schemas.microsoft.com/office/word/2012/wordml" xmlns:w16cex="http://schemas.microsoft.com/office/word/2018/wordml/cex" xmlns:w16cid="http://schemas.microsoft.com/office/word/2016/wordml/cid" xmlns:w16="http://schemas.microsoft.com/office/word/2018/wordml" xmlns:w16sdtdh="http://schemas.microsoft.com/office/word/2020/wordml/sdtdatahash" xmlns:w16se="http://schemas.microsoft.com/office/word/2015/wordml/symex" xmlns:wpg="http://schemas.microsoft.com/office/word/2010/wordprocessingGroup" xmlns:wpi="http://schemas.microsoft.com/office/word/2010/wordprocessingInk" xmlns:wne="http://schemas.microsoft.com/office/word/2006/wordml" xmlns:wps="http://schemas.microsoft.com/office/word/2010/wordprocessingShape" mc:Ignorable="w14 w15 w16se w16cid w16 w16cex w16sdtdh wp14">
   <w:comment w:id="0" w:author="Müller, Jolanda" w:date="2021-12-03T14:35:00Z" w:initials="MJ">
     <w:p>
       <w:pPr>
@@ -15993,7 +15983,7 @@
 </file>
 
 <file path=word/commentsExtended.xml><?xml version="1.0" encoding="utf-8"?>
-<w15:commentsEx xmlns:wpc="http://schemas.microsoft.com/office/word/2010/wordprocessingCanvas" xmlns:cx="http://schemas.microsoft.com/office/drawing/2014/chartex" xmlns:cx1="http://schemas.microsoft.com/office/drawing/2015/9/8/chartex" xmlns:cx2="http://schemas.microsoft.com/office/drawing/2015/10/21/chartex" xmlns:cx3="http://schemas.microsoft.com/office/drawing/2016/5/9/chartex" xmlns:cx4="http://schemas.microsoft.com/office/drawing/2016/5/10/chartex" xmlns:cx5="http://schemas.microsoft.com/office/drawing/2016/5/11/chartex" xmlns:cx6="http://schemas.microsoft.com/office/drawing/2016/5/12/chartex" xmlns:cx7="http://schemas.microsoft.com/office/drawing/2016/5/13/chartex" xmlns:cx8="http://schemas.microsoft.com/office/drawing/2016/5/14/chartex" xmlns:mc="http://schemas.openxmlformats.org/markup-compatibility/2006" xmlns:aink="http://schemas.microsoft.com/office/drawing/2016/ink" xmlns:am3d="http://schemas.microsoft.com/office/drawing/2017/model3d" xmlns:o="urn:schemas-microsoft-com:office:office" xmlns:r="http://schemas.openxmlformats.org/officeDocument/2006/relationships" xmlns:m="http://schemas.openxmlformats.org/officeDocument/2006/math" xmlns:v="urn:schemas-microsoft-com:vml" xmlns:wp14="http://schemas.microsoft.com/office/word/2010/wordprocessingDrawing" xmlns:wp="http://schemas.openxmlformats.org/drawingml/2006/wordprocessingDrawing" xmlns:w10="urn:schemas-microsoft-com:office:word" xmlns:w="http://schemas.openxmlformats.org/wordprocessingml/2006/main" xmlns:w14="http://schemas.microsoft.com/office/word/2010/wordml" xmlns:w15="http://schemas.microsoft.com/office/word/2012/wordml" xmlns:w16cex="http://schemas.microsoft.com/office/word/2018/wordml/cex" xmlns:w16cid="http://schemas.microsoft.com/office/word/2016/wordml/cid" xmlns:w16="http://schemas.microsoft.com/office/word/2018/wordml" xmlns:w16se="http://schemas.microsoft.com/office/word/2015/wordml/symex" xmlns:wpg="http://schemas.microsoft.com/office/word/2010/wordprocessingGroup" xmlns:wpi="http://schemas.microsoft.com/office/word/2010/wordprocessingInk" xmlns:wne="http://schemas.microsoft.com/office/word/2006/wordml" xmlns:wps="http://schemas.microsoft.com/office/word/2010/wordprocessingShape" mc:Ignorable="w14 w15 w16se w16cid w16 w16cex wp14">
+<w15:commentsEx xmlns:wpc="http://schemas.microsoft.com/office/word/2010/wordprocessingCanvas" xmlns:cx="http://schemas.microsoft.com/office/drawing/2014/chartex" xmlns:cx1="http://schemas.microsoft.com/office/drawing/2015/9/8/chartex" xmlns:cx2="http://schemas.microsoft.com/office/drawing/2015/10/21/chartex" xmlns:cx3="http://schemas.microsoft.com/office/drawing/2016/5/9/chartex" xmlns:cx4="http://schemas.microsoft.com/office/drawing/2016/5/10/chartex" xmlns:cx5="http://schemas.microsoft.com/office/drawing/2016/5/11/chartex" xmlns:cx6="http://schemas.microsoft.com/office/drawing/2016/5/12/chartex" xmlns:cx7="http://schemas.microsoft.com/office/drawing/2016/5/13/chartex" xmlns:cx8="http://schemas.microsoft.com/office/drawing/2016/5/14/chartex" xmlns:mc="http://schemas.openxmlformats.org/markup-compatibility/2006" xmlns:aink="http://schemas.microsoft.com/office/drawing/2016/ink" xmlns:am3d="http://schemas.microsoft.com/office/drawing/2017/model3d" xmlns:o="urn:schemas-microsoft-com:office:office" xmlns:oel="http://schemas.microsoft.com/office/2019/extlst" xmlns:r="http://schemas.openxmlformats.org/officeDocument/2006/relationships" xmlns:m="http://schemas.openxmlformats.org/officeDocument/2006/math" xmlns:v="urn:schemas-microsoft-com:vml" xmlns:wp14="http://schemas.microsoft.com/office/word/2010/wordprocessingDrawing" xmlns:wp="http://schemas.openxmlformats.org/drawingml/2006/wordprocessingDrawing" xmlns:w10="urn:schemas-microsoft-com:office:word" xmlns:w="http://schemas.openxmlformats.org/wordprocessingml/2006/main" xmlns:w14="http://schemas.microsoft.com/office/word/2010/wordml" xmlns:w15="http://schemas.microsoft.com/office/word/2012/wordml" xmlns:w16cex="http://schemas.microsoft.com/office/word/2018/wordml/cex" xmlns:w16cid="http://schemas.microsoft.com/office/word/2016/wordml/cid" xmlns:w16="http://schemas.microsoft.com/office/word/2018/wordml" xmlns:w16sdtdh="http://schemas.microsoft.com/office/word/2020/wordml/sdtdatahash" xmlns:w16se="http://schemas.microsoft.com/office/word/2015/wordml/symex" xmlns:wpg="http://schemas.microsoft.com/office/word/2010/wordprocessingGroup" xmlns:wpi="http://schemas.microsoft.com/office/word/2010/wordprocessingInk" xmlns:wne="http://schemas.microsoft.com/office/word/2006/wordml" xmlns:wps="http://schemas.microsoft.com/office/word/2010/wordprocessingShape" mc:Ignorable="w14 w15 w16se w16cid w16 w16cex w16sdtdh wp14">
   <w15:commentEx w15:paraId="6FC484DC" w15:done="0"/>
   <w15:commentEx w15:paraId="290BF9C9" w15:paraIdParent="6FC484DC" w15:done="0"/>
   <w15:commentEx w15:paraId="0FBA14E4" w15:done="0"/>
@@ -16002,7 +15992,7 @@
 </file>
 
 <file path=word/commentsExtensible.xml><?xml version="1.0" encoding="utf-8"?>
-<w16cex:commentsExtensible xmlns:wpc="http://schemas.microsoft.com/office/word/2010/wordprocessingCanvas" xmlns:cx="http://schemas.microsoft.com/office/drawing/2014/chartex" xmlns:cx1="http://schemas.microsoft.com/office/drawing/2015/9/8/chartex" xmlns:cx2="http://schemas.microsoft.com/office/drawing/2015/10/21/chartex" xmlns:cx3="http://schemas.microsoft.com/office/drawing/2016/5/9/chartex" xmlns:cx4="http://schemas.microsoft.com/office/drawing/2016/5/10/chartex" xmlns:cx5="http://schemas.microsoft.com/office/drawing/2016/5/11/chartex" xmlns:cx6="http://schemas.microsoft.com/office/drawing/2016/5/12/chartex" xmlns:cx7="http://schemas.microsoft.com/office/drawing/2016/5/13/chartex" xmlns:cx8="http://schemas.microsoft.com/office/drawing/2016/5/14/chartex" xmlns:mc="http://schemas.openxmlformats.org/markup-compatibility/2006" xmlns:aink="http://schemas.microsoft.com/office/drawing/2016/ink" xmlns:am3d="http://schemas.microsoft.com/office/drawing/2017/model3d" xmlns:o="urn:schemas-microsoft-com:office:office" xmlns:r="http://schemas.openxmlformats.org/officeDocument/2006/relationships" xmlns:m="http://schemas.openxmlformats.org/officeDocument/2006/math" xmlns:v="urn:schemas-microsoft-com:vml" xmlns:wp14="http://schemas.microsoft.com/office/word/2010/wordprocessingDrawing" xmlns:wp="http://schemas.openxmlformats.org/drawingml/2006/wordprocessingDrawing" xmlns:w10="urn:schemas-microsoft-com:office:word" xmlns:w="http://schemas.openxmlformats.org/wordprocessingml/2006/main" xmlns:w14="http://schemas.microsoft.com/office/word/2010/wordml" xmlns:w15="http://schemas.microsoft.com/office/word/2012/wordml" xmlns:w16cex="http://schemas.microsoft.com/office/word/2018/wordml/cex" xmlns:w16cid="http://schemas.microsoft.com/office/word/2016/wordml/cid" xmlns:w16="http://schemas.microsoft.com/office/word/2018/wordml" xmlns:w16se="http://schemas.microsoft.com/office/word/2015/wordml/symex" xmlns:wpg="http://schemas.microsoft.com/office/word/2010/wordprocessingGroup" xmlns:wpi="http://schemas.microsoft.com/office/word/2010/wordprocessingInk" xmlns:wne="http://schemas.microsoft.com/office/word/2006/wordml" xmlns:wps="http://schemas.microsoft.com/office/word/2010/wordprocessingShape" mc:Ignorable="w14 w15 w16se w16cid w16 w16cex wp14">
+<w16cex:commentsExtensible xmlns:wpc="http://schemas.microsoft.com/office/word/2010/wordprocessingCanvas" xmlns:cx="http://schemas.microsoft.com/office/drawing/2014/chartex" xmlns:cx1="http://schemas.microsoft.com/office/drawing/2015/9/8/chartex" xmlns:cx2="http://schemas.microsoft.com/office/drawing/2015/10/21/chartex" xmlns:cx3="http://schemas.microsoft.com/office/drawing/2016/5/9/chartex" xmlns:cx4="http://schemas.microsoft.com/office/drawing/2016/5/10/chartex" xmlns:cx5="http://schemas.microsoft.com/office/drawing/2016/5/11/chartex" xmlns:cx6="http://schemas.microsoft.com/office/drawing/2016/5/12/chartex" xmlns:cx7="http://schemas.microsoft.com/office/drawing/2016/5/13/chartex" xmlns:cx8="http://schemas.microsoft.com/office/drawing/2016/5/14/chartex" xmlns:mc="http://schemas.openxmlformats.org/markup-compatibility/2006" xmlns:aink="http://schemas.microsoft.com/office/drawing/2016/ink" xmlns:am3d="http://schemas.microsoft.com/office/drawing/2017/model3d" xmlns:o="urn:schemas-microsoft-com:office:office" xmlns:oel="http://schemas.microsoft.com/office/2019/extlst" xmlns:r="http://schemas.openxmlformats.org/officeDocument/2006/relationships" xmlns:m="http://schemas.openxmlformats.org/officeDocument/2006/math" xmlns:v="urn:schemas-microsoft-com:vml" xmlns:wp14="http://schemas.microsoft.com/office/word/2010/wordprocessingDrawing" xmlns:wp="http://schemas.openxmlformats.org/drawingml/2006/wordprocessingDrawing" xmlns:w10="urn:schemas-microsoft-com:office:word" xmlns:w="http://schemas.openxmlformats.org/wordprocessingml/2006/main" xmlns:w14="http://schemas.microsoft.com/office/word/2010/wordml" xmlns:w15="http://schemas.microsoft.com/office/word/2012/wordml" xmlns:w16cex="http://schemas.microsoft.com/office/word/2018/wordml/cex" xmlns:w16cid="http://schemas.microsoft.com/office/word/2016/wordml/cid" xmlns:w16="http://schemas.microsoft.com/office/word/2018/wordml" xmlns:w16sdtdh="http://schemas.microsoft.com/office/word/2020/wordml/sdtdatahash" xmlns:w16se="http://schemas.microsoft.com/office/word/2015/wordml/symex" xmlns:wpg="http://schemas.microsoft.com/office/word/2010/wordprocessingGroup" xmlns:wpi="http://schemas.microsoft.com/office/word/2010/wordprocessingInk" xmlns:wne="http://schemas.microsoft.com/office/word/2006/wordml" xmlns:wps="http://schemas.microsoft.com/office/word/2010/wordprocessingShape" mc:Ignorable="w14 w15 w16se w16cid w16 w16cex w16sdtdh wp14">
   <w16cex:commentExtensible w16cex:durableId="2554A994" w16cex:dateUtc="2021-12-03T14:35:00Z"/>
   <w16cex:commentExtensible w16cex:durableId="2554CDE1" w16cex:dateUtc="2021-12-03T17:09:00Z"/>
   <w16cex:commentExtensible w16cex:durableId="2554A2C5" w16cex:dateUtc="2021-12-03T14:05:00Z"/>
@@ -16011,7 +16001,7 @@
 </file>
 
 <file path=word/commentsIds.xml><?xml version="1.0" encoding="utf-8"?>
-<w16cid:commentsIds xmlns:wpc="http://schemas.microsoft.com/office/word/2010/wordprocessingCanvas" xmlns:cx="http://schemas.microsoft.com/office/drawing/2014/chartex" xmlns:cx1="http://schemas.microsoft.com/office/drawing/2015/9/8/chartex" xmlns:cx2="http://schemas.microsoft.com/office/drawing/2015/10/21/chartex" xmlns:cx3="http://schemas.microsoft.com/office/drawing/2016/5/9/chartex" xmlns:cx4="http://schemas.microsoft.com/office/drawing/2016/5/10/chartex" xmlns:cx5="http://schemas.microsoft.com/office/drawing/2016/5/11/chartex" xmlns:cx6="http://schemas.microsoft.com/office/drawing/2016/5/12/chartex" xmlns:cx7="http://schemas.microsoft.com/office/drawing/2016/5/13/chartex" xmlns:cx8="http://schemas.microsoft.com/office/drawing/2016/5/14/chartex" xmlns:mc="http://schemas.openxmlformats.org/markup-compatibility/2006" xmlns:aink="http://schemas.microsoft.com/office/drawing/2016/ink" xmlns:am3d="http://schemas.microsoft.com/office/drawing/2017/model3d" xmlns:o="urn:schemas-microsoft-com:office:office" xmlns:r="http://schemas.openxmlformats.org/officeDocument/2006/relationships" xmlns:m="http://schemas.openxmlformats.org/officeDocument/2006/math" xmlns:v="urn:schemas-microsoft-com:vml" xmlns:wp14="http://schemas.microsoft.com/office/word/2010/wordprocessingDrawing" xmlns:wp="http://schemas.openxmlformats.org/drawingml/2006/wordprocessingDrawing" xmlns:w10="urn:schemas-microsoft-com:office:word" xmlns:w="http://schemas.openxmlformats.org/wordprocessingml/2006/main" xmlns:w14="http://schemas.microsoft.com/office/word/2010/wordml" xmlns:w15="http://schemas.microsoft.com/office/word/2012/wordml" xmlns:w16cex="http://schemas.microsoft.com/office/word/2018/wordml/cex" xmlns:w16cid="http://schemas.microsoft.com/office/word/2016/wordml/cid" xmlns:w16="http://schemas.microsoft.com/office/word/2018/wordml" xmlns:w16se="http://schemas.microsoft.com/office/word/2015/wordml/symex" xmlns:wpg="http://schemas.microsoft.com/office/word/2010/wordprocessingGroup" xmlns:wpi="http://schemas.microsoft.com/office/word/2010/wordprocessingInk" xmlns:wne="http://schemas.microsoft.com/office/word/2006/wordml" xmlns:wps="http://schemas.microsoft.com/office/word/2010/wordprocessingShape" mc:Ignorable="w14 w15 w16se w16cid w16 w16cex wp14">
+<w16cid:commentsIds xmlns:wpc="http://schemas.microsoft.com/office/word/2010/wordprocessingCanvas" xmlns:cx="http://schemas.microsoft.com/office/drawing/2014/chartex" xmlns:cx1="http://schemas.microsoft.com/office/drawing/2015/9/8/chartex" xmlns:cx2="http://schemas.microsoft.com/office/drawing/2015/10/21/chartex" xmlns:cx3="http://schemas.microsoft.com/office/drawing/2016/5/9/chartex" xmlns:cx4="http://schemas.microsoft.com/office/drawing/2016/5/10/chartex" xmlns:cx5="http://schemas.microsoft.com/office/drawing/2016/5/11/chartex" xmlns:cx6="http://schemas.microsoft.com/office/drawing/2016/5/12/chartex" xmlns:cx7="http://schemas.microsoft.com/office/drawing/2016/5/13/chartex" xmlns:cx8="http://schemas.microsoft.com/office/drawing/2016/5/14/chartex" xmlns:mc="http://schemas.openxmlformats.org/markup-compatibility/2006" xmlns:aink="http://schemas.microsoft.com/office/drawing/2016/ink" xmlns:am3d="http://schemas.microsoft.com/office/drawing/2017/model3d" xmlns:o="urn:schemas-microsoft-com:office:office" xmlns:oel="http://schemas.microsoft.com/office/2019/extlst" xmlns:r="http://schemas.openxmlformats.org/officeDocument/2006/relationships" xmlns:m="http://schemas.openxmlformats.org/officeDocument/2006/math" xmlns:v="urn:schemas-microsoft-com:vml" xmlns:wp14="http://schemas.microsoft.com/office/word/2010/wordprocessingDrawing" xmlns:wp="http://schemas.openxmlformats.org/drawingml/2006/wordprocessingDrawing" xmlns:w10="urn:schemas-microsoft-com:office:word" xmlns:w="http://schemas.openxmlformats.org/wordprocessingml/2006/main" xmlns:w14="http://schemas.microsoft.com/office/word/2010/wordml" xmlns:w15="http://schemas.microsoft.com/office/word/2012/wordml" xmlns:w16cex="http://schemas.microsoft.com/office/word/2018/wordml/cex" xmlns:w16cid="http://schemas.microsoft.com/office/word/2016/wordml/cid" xmlns:w16="http://schemas.microsoft.com/office/word/2018/wordml" xmlns:w16sdtdh="http://schemas.microsoft.com/office/word/2020/wordml/sdtdatahash" xmlns:w16se="http://schemas.microsoft.com/office/word/2015/wordml/symex" xmlns:wpg="http://schemas.microsoft.com/office/word/2010/wordprocessingGroup" xmlns:wpi="http://schemas.microsoft.com/office/word/2010/wordprocessingInk" xmlns:wne="http://schemas.microsoft.com/office/word/2006/wordml" xmlns:wps="http://schemas.microsoft.com/office/word/2010/wordprocessingShape" mc:Ignorable="w14 w15 w16se w16cid w16 w16cex w16sdtdh wp14">
   <w16cid:commentId w16cid:paraId="6FC484DC" w16cid:durableId="2554A994"/>
   <w16cid:commentId w16cid:paraId="290BF9C9" w16cid:durableId="2554CDE1"/>
   <w16cid:commentId w16cid:paraId="0FBA14E4" w16cid:durableId="2554A2C5"/>
@@ -16020,7 +16010,7 @@
 </file>
 
 <file path=word/numbering.xml><?xml version="1.0" encoding="utf-8"?>
-<w:numbering xmlns:wpc="http://schemas.microsoft.com/office/word/2010/wordprocessingCanvas" xmlns:cx="http://schemas.microsoft.com/office/drawing/2014/chartex" xmlns:cx1="http://schemas.microsoft.com/office/drawing/2015/9/8/chartex" xmlns:cx2="http://schemas.microsoft.com/office/drawing/2015/10/21/chartex" xmlns:cx3="http://schemas.microsoft.com/office/drawing/2016/5/9/chartex" xmlns:cx4="http://schemas.microsoft.com/office/drawing/2016/5/10/chartex" xmlns:cx5="http://schemas.microsoft.com/office/drawing/2016/5/11/chartex" xmlns:cx6="http://schemas.microsoft.com/office/drawing/2016/5/12/chartex" xmlns:cx7="http://schemas.microsoft.com/office/drawing/2016/5/13/chartex" xmlns:cx8="http://schemas.microsoft.com/office/drawing/2016/5/14/chartex" xmlns:mc="http://schemas.openxmlformats.org/markup-compatibility/2006" xmlns:aink="http://schemas.microsoft.com/office/drawing/2016/ink" xmlns:am3d="http://schemas.microsoft.com/office/drawing/2017/model3d" xmlns:o="urn:schemas-microsoft-com:office:office" xmlns:r="http://schemas.openxmlformats.org/officeDocument/2006/relationships" xmlns:m="http://schemas.openxmlformats.org/officeDocument/2006/math" xmlns:v="urn:schemas-microsoft-com:vml" xmlns:wp14="http://schemas.microsoft.com/office/word/2010/wordprocessingDrawing" xmlns:wp="http://schemas.openxmlformats.org/drawingml/2006/wordprocessingDrawing" xmlns:w10="urn:schemas-microsoft-com:office:word" xmlns:w="http://schemas.openxmlformats.org/wordprocessingml/2006/main" xmlns:w14="http://schemas.microsoft.com/office/word/2010/wordml" xmlns:w15="http://schemas.microsoft.com/office/word/2012/wordml" xmlns:w16cex="http://schemas.microsoft.com/office/word/2018/wordml/cex" xmlns:w16cid="http://schemas.microsoft.com/office/word/2016/wordml/cid" xmlns:w16="http://schemas.microsoft.com/office/word/2018/wordml" xmlns:w16se="http://schemas.microsoft.com/office/word/2015/wordml/symex" xmlns:wpg="http://schemas.microsoft.com/office/word/2010/wordprocessingGroup" xmlns:wpi="http://schemas.microsoft.com/office/word/2010/wordprocessingInk" xmlns:wne="http://schemas.microsoft.com/office/word/2006/wordml" xmlns:wps="http://schemas.microsoft.com/office/word/2010/wordprocessingShape" mc:Ignorable="w14 w15 w16se w16cid w16 w16cex wp14">
+<w:numbering xmlns:wpc="http://schemas.microsoft.com/office/word/2010/wordprocessingCanvas" xmlns:cx="http://schemas.microsoft.com/office/drawing/2014/chartex" xmlns:cx1="http://schemas.microsoft.com/office/drawing/2015/9/8/chartex" xmlns:cx2="http://schemas.microsoft.com/office/drawing/2015/10/21/chartex" xmlns:cx3="http://schemas.microsoft.com/office/drawing/2016/5/9/chartex" xmlns:cx4="http://schemas.microsoft.com/office/drawing/2016/5/10/chartex" xmlns:cx5="http://schemas.microsoft.com/office/drawing/2016/5/11/chartex" xmlns:cx6="http://schemas.microsoft.com/office/drawing/2016/5/12/chartex" xmlns:cx7="http://schemas.microsoft.com/office/drawing/2016/5/13/chartex" xmlns:cx8="http://schemas.microsoft.com/office/drawing/2016/5/14/chartex" xmlns:mc="http://schemas.openxmlformats.org/markup-compatibility/2006" xmlns:aink="http://schemas.microsoft.com/office/drawing/2016/ink" xmlns:am3d="http://schemas.microsoft.com/office/drawing/2017/model3d" xmlns:o="urn:schemas-microsoft-com:office:office" xmlns:oel="http://schemas.microsoft.com/office/2019/extlst" xmlns:r="http://schemas.openxmlformats.org/officeDocument/2006/relationships" xmlns:m="http://schemas.openxmlformats.org/officeDocument/2006/math" xmlns:v="urn:schemas-microsoft-com:vml" xmlns:wp14="http://schemas.microsoft.com/office/word/2010/wordprocessingDrawing" xmlns:wp="http://schemas.openxmlformats.org/drawingml/2006/wordprocessingDrawing" xmlns:w10="urn:schemas-microsoft-com:office:word" xmlns:w="http://schemas.openxmlformats.org/wordprocessingml/2006/main" xmlns:w14="http://schemas.microsoft.com/office/word/2010/wordml" xmlns:w15="http://schemas.microsoft.com/office/word/2012/wordml" xmlns:w16cex="http://schemas.microsoft.com/office/word/2018/wordml/cex" xmlns:w16cid="http://schemas.microsoft.com/office/word/2016/wordml/cid" xmlns:w16="http://schemas.microsoft.com/office/word/2018/wordml" xmlns:w16sdtdh="http://schemas.microsoft.com/office/word/2020/wordml/sdtdatahash" xmlns:w16se="http://schemas.microsoft.com/office/word/2015/wordml/symex" xmlns:wpg="http://schemas.microsoft.com/office/word/2010/wordprocessingGroup" xmlns:wpi="http://schemas.microsoft.com/office/word/2010/wordprocessingInk" xmlns:wne="http://schemas.microsoft.com/office/word/2006/wordml" xmlns:wps="http://schemas.microsoft.com/office/word/2010/wordprocessingShape" mc:Ignorable="w14 w15 w16se w16cid w16 w16cex w16sdtdh wp14">
   <w:abstractNum w:abstractNumId="0" w15:restartNumberingAfterBreak="0">
     <w:nsid w:val="4F3D11E1"/>
     <w:multiLevelType w:val="hybridMultilevel"/>
@@ -16134,14 +16124,14 @@
       </w:rPr>
     </w:lvl>
   </w:abstractNum>
-  <w:num w:numId="1">
+  <w:num w:numId="1" w16cid:durableId="753892282">
     <w:abstractNumId w:val="0"/>
   </w:num>
 </w:numbering>
 </file>
 
 <file path=word/people.xml><?xml version="1.0" encoding="utf-8"?>
-<w15:people xmlns:wpc="http://schemas.microsoft.com/office/word/2010/wordprocessingCanvas" xmlns:cx="http://schemas.microsoft.com/office/drawing/2014/chartex" xmlns:cx1="http://schemas.microsoft.com/office/drawing/2015/9/8/chartex" xmlns:cx2="http://schemas.microsoft.com/office/drawing/2015/10/21/chartex" xmlns:cx3="http://schemas.microsoft.com/office/drawing/2016/5/9/chartex" xmlns:cx4="http://schemas.microsoft.com/office/drawing/2016/5/10/chartex" xmlns:cx5="http://schemas.microsoft.com/office/drawing/2016/5/11/chartex" xmlns:cx6="http://schemas.microsoft.com/office/drawing/2016/5/12/chartex" xmlns:cx7="http://schemas.microsoft.com/office/drawing/2016/5/13/chartex" xmlns:cx8="http://schemas.microsoft.com/office/drawing/2016/5/14/chartex" xmlns:mc="http://schemas.openxmlformats.org/markup-compatibility/2006" xmlns:aink="http://schemas.microsoft.com/office/drawing/2016/ink" xmlns:am3d="http://schemas.microsoft.com/office/drawing/2017/model3d" xmlns:o="urn:schemas-microsoft-com:office:office" xmlns:r="http://schemas.openxmlformats.org/officeDocument/2006/relationships" xmlns:m="http://schemas.openxmlformats.org/officeDocument/2006/math" xmlns:v="urn:schemas-microsoft-com:vml" xmlns:wp14="http://schemas.microsoft.com/office/word/2010/wordprocessingDrawing" xmlns:wp="http://schemas.openxmlformats.org/drawingml/2006/wordprocessingDrawing" xmlns:w10="urn:schemas-microsoft-com:office:word" xmlns:w="http://schemas.openxmlformats.org/wordprocessingml/2006/main" xmlns:w14="http://schemas.microsoft.com/office/word/2010/wordml" xmlns:w15="http://schemas.microsoft.com/office/word/2012/wordml" xmlns:w16cex="http://schemas.microsoft.com/office/word/2018/wordml/cex" xmlns:w16cid="http://schemas.microsoft.com/office/word/2016/wordml/cid" xmlns:w16="http://schemas.microsoft.com/office/word/2018/wordml" xmlns:w16se="http://schemas.microsoft.com/office/word/2015/wordml/symex" xmlns:wpg="http://schemas.microsoft.com/office/word/2010/wordprocessingGroup" xmlns:wpi="http://schemas.microsoft.com/office/word/2010/wordprocessingInk" xmlns:wne="http://schemas.microsoft.com/office/word/2006/wordml" xmlns:wps="http://schemas.microsoft.com/office/word/2010/wordprocessingShape" mc:Ignorable="w14 w15 w16se w16cid w16 w16cex wp14">
+<w15:people xmlns:wpc="http://schemas.microsoft.com/office/word/2010/wordprocessingCanvas" xmlns:cx="http://schemas.microsoft.com/office/drawing/2014/chartex" xmlns:cx1="http://schemas.microsoft.com/office/drawing/2015/9/8/chartex" xmlns:cx2="http://schemas.microsoft.com/office/drawing/2015/10/21/chartex" xmlns:cx3="http://schemas.microsoft.com/office/drawing/2016/5/9/chartex" xmlns:cx4="http://schemas.microsoft.com/office/drawing/2016/5/10/chartex" xmlns:cx5="http://schemas.microsoft.com/office/drawing/2016/5/11/chartex" xmlns:cx6="http://schemas.microsoft.com/office/drawing/2016/5/12/chartex" xmlns:cx7="http://schemas.microsoft.com/office/drawing/2016/5/13/chartex" xmlns:cx8="http://schemas.microsoft.com/office/drawing/2016/5/14/chartex" xmlns:mc="http://schemas.openxmlformats.org/markup-compatibility/2006" xmlns:aink="http://schemas.microsoft.com/office/drawing/2016/ink" xmlns:am3d="http://schemas.microsoft.com/office/drawing/2017/model3d" xmlns:o="urn:schemas-microsoft-com:office:office" xmlns:oel="http://schemas.microsoft.com/office/2019/extlst" xmlns:r="http://schemas.openxmlformats.org/officeDocument/2006/relationships" xmlns:m="http://schemas.openxmlformats.org/officeDocument/2006/math" xmlns:v="urn:schemas-microsoft-com:vml" xmlns:wp14="http://schemas.microsoft.com/office/word/2010/wordprocessingDrawing" xmlns:wp="http://schemas.openxmlformats.org/drawingml/2006/wordprocessingDrawing" xmlns:w10="urn:schemas-microsoft-com:office:word" xmlns:w="http://schemas.openxmlformats.org/wordprocessingml/2006/main" xmlns:w14="http://schemas.microsoft.com/office/word/2010/wordml" xmlns:w15="http://schemas.microsoft.com/office/word/2012/wordml" xmlns:w16cex="http://schemas.microsoft.com/office/word/2018/wordml/cex" xmlns:w16cid="http://schemas.microsoft.com/office/word/2016/wordml/cid" xmlns:w16="http://schemas.microsoft.com/office/word/2018/wordml" xmlns:w16sdtdh="http://schemas.microsoft.com/office/word/2020/wordml/sdtdatahash" xmlns:w16se="http://schemas.microsoft.com/office/word/2015/wordml/symex" xmlns:wpg="http://schemas.microsoft.com/office/word/2010/wordprocessingGroup" xmlns:wpi="http://schemas.microsoft.com/office/word/2010/wordprocessingInk" xmlns:wne="http://schemas.microsoft.com/office/word/2006/wordml" xmlns:wps="http://schemas.microsoft.com/office/word/2010/wordprocessingShape" mc:Ignorable="w14 w15 w16se w16cid w16 w16cex w16sdtdh wp14">
   <w15:person w15:author="Müller, Jolanda">
     <w15:presenceInfo w15:providerId="None" w15:userId="Müller, Jolanda"/>
   </w15:person>
@@ -16152,7 +16142,7 @@
 </file>
 
 <file path=word/styles.xml><?xml version="1.0" encoding="utf-8"?>
-<w:styles xmlns:mc="http://schemas.openxmlformats.org/markup-compatibility/2006" xmlns:r="http://schemas.openxmlformats.org/officeDocument/2006/relationships" xmlns:w="http://schemas.openxmlformats.org/wordprocessingml/2006/main" xmlns:w14="http://schemas.microsoft.com/office/word/2010/wordml" xmlns:w15="http://schemas.microsoft.com/office/word/2012/wordml" xmlns:w16cex="http://schemas.microsoft.com/office/word/2018/wordml/cex" xmlns:w16cid="http://schemas.microsoft.com/office/word/2016/wordml/cid" xmlns:w16="http://schemas.microsoft.com/office/word/2018/wordml" xmlns:w16se="http://schemas.microsoft.com/office/word/2015/wordml/symex" mc:Ignorable="w14 w15 w16se w16cid w16 w16cex">
+<w:styles xmlns:mc="http://schemas.openxmlformats.org/markup-compatibility/2006" xmlns:r="http://schemas.openxmlformats.org/officeDocument/2006/relationships" xmlns:w="http://schemas.openxmlformats.org/wordprocessingml/2006/main" xmlns:w14="http://schemas.microsoft.com/office/word/2010/wordml" xmlns:w15="http://schemas.microsoft.com/office/word/2012/wordml" xmlns:w16cex="http://schemas.microsoft.com/office/word/2018/wordml/cex" xmlns:w16cid="http://schemas.microsoft.com/office/word/2016/wordml/cid" xmlns:w16="http://schemas.microsoft.com/office/word/2018/wordml" xmlns:w16sdtdh="http://schemas.microsoft.com/office/word/2020/wordml/sdtdatahash" xmlns:w16se="http://schemas.microsoft.com/office/word/2015/wordml/symex" mc:Ignorable="w14 w15 w16se w16cid w16 w16cex w16sdtdh">
   <w:docDefaults>
     <w:rPrDefault>
       <w:rPr>
@@ -16574,6 +16564,7 @@
   <w:style w:type="character" w:default="1" w:styleId="DefaultParagraphFont">
     <w:name w:val="Default Paragraph Font"/>
     <w:uiPriority w:val="1"/>
+    <w:semiHidden/>
     <w:unhideWhenUsed/>
   </w:style>
   <w:style w:type="table" w:default="1" w:styleId="TableNormal">

</xml_diff>